<commit_message>
Actualizado documento de anteproyecto
</commit_message>
<xml_diff>
--- a/doc/ANTEPROYECTO JOB WAVES.docx
+++ b/doc/ANTEPROYECTO JOB WAVES.docx
@@ -303,6 +303,13 @@
     <w:p/>
     <w:sdt>
       <w:sdtPr>
+        <w:rPr>
+          <w:rFonts w:asciiTheme="minorHAnsi" w:eastAsiaTheme="minorHAnsi" w:hAnsiTheme="minorHAnsi" w:cstheme="minorBidi"/>
+          <w:color w:val="auto"/>
+          <w:sz w:val="22"/>
+          <w:szCs w:val="22"/>
+          <w:lang w:eastAsia="en-US"/>
+        </w:rPr>
         <w:id w:val="584349324"/>
         <w:docPartObj>
           <w:docPartGallery w:val="Table of Contents"/>
@@ -311,13 +318,8 @@
       </w:sdtPr>
       <w:sdtEndPr>
         <w:rPr>
-          <w:rFonts w:asciiTheme="minorHAnsi" w:eastAsiaTheme="minorHAnsi" w:hAnsiTheme="minorHAnsi" w:cstheme="minorBidi"/>
           <w:b/>
           <w:bCs/>
-          <w:color w:val="auto"/>
-          <w:sz w:val="22"/>
-          <w:szCs w:val="22"/>
-          <w:lang w:eastAsia="en-US"/>
         </w:rPr>
       </w:sdtEndPr>
       <w:sdtContent>
@@ -384,23 +386,7 @@
                 <w:noProof/>
                 <w:sz w:val="24"/>
               </w:rPr>
-              <w:t>Defin</w:t>
-            </w:r>
-            <w:r>
-              <w:rPr>
-                <w:rStyle w:val="Hipervnculo"/>
-                <w:noProof/>
-                <w:sz w:val="24"/>
-              </w:rPr>
-              <w:t>i</w:t>
-            </w:r>
-            <w:r>
-              <w:rPr>
-                <w:rStyle w:val="Hipervnculo"/>
-                <w:noProof/>
-                <w:sz w:val="24"/>
-              </w:rPr>
-              <w:t>ción del proyecto</w:t>
+              <w:t>Definición del proyecto</w:t>
             </w:r>
             <w:r>
               <w:rPr>
@@ -963,12 +949,14 @@
         <w:pStyle w:val="Ttulo2"/>
         <w:rPr>
           <w:rStyle w:val="Ttulo2Car"/>
+          <w:b/>
           <w:sz w:val="28"/>
         </w:rPr>
       </w:pPr>
       <w:r>
         <w:rPr>
           <w:rStyle w:val="Ttulo2Car"/>
+          <w:b/>
           <w:sz w:val="28"/>
         </w:rPr>
         <w:lastRenderedPageBreak/>
@@ -991,7 +979,16 @@
           <w:sz w:val="24"/>
           <w:szCs w:val="24"/>
         </w:rPr>
-        <w:t>Desarrollo de un portal de empleo especializado para institutos de Formación Profesional (FP) en el sector de Tecnologías de la Información (IT), con el fin de facilitar la conexión entre empresas colaboradoras y estudiantes interesados en oportunidades laborales específicas en el ámbito de las tecnologías de la información.</w:t>
+        <w:t>Desarrollo de un portal de empleo especializado para institutos de Formación Profesional (FP) en el sector de Tecnologías de la Información (IT), con el fin de facilitar la conexión entre empresas colaboradoras y estudiantes in</w:t>
+      </w:r>
+      <w:bookmarkStart w:id="2" w:name="_GoBack"/>
+      <w:bookmarkEnd w:id="2"/>
+      <w:r>
+        <w:rPr>
+          <w:sz w:val="24"/>
+          <w:szCs w:val="24"/>
+        </w:rPr>
+        <w:t>teresados en oportunidades laborales específicas en el ámbito de las tecnologías de la información.</w:t>
       </w:r>
     </w:p>
     <w:p>
@@ -1010,18 +1007,20 @@
         <w:pStyle w:val="Ttulo2"/>
         <w:spacing w:line="276" w:lineRule="auto"/>
         <w:rPr>
+          <w:b/>
           <w:sz w:val="28"/>
         </w:rPr>
       </w:pPr>
-      <w:bookmarkStart w:id="2" w:name="_Toc161616298"/>
+      <w:bookmarkStart w:id="3" w:name="_Toc161616298"/>
       <w:r>
         <w:rPr>
           <w:rStyle w:val="Ttulo2Car"/>
+          <w:b/>
           <w:sz w:val="28"/>
         </w:rPr>
         <w:t>Justificación</w:t>
       </w:r>
-      <w:bookmarkEnd w:id="2"/>
+      <w:bookmarkEnd w:id="3"/>
     </w:p>
     <w:p>
       <w:pPr>
@@ -1054,18 +1053,20 @@
       <w:pPr>
         <w:pStyle w:val="Ttulo2"/>
         <w:rPr>
+          <w:b/>
           <w:sz w:val="28"/>
         </w:rPr>
       </w:pPr>
-      <w:bookmarkStart w:id="3" w:name="_Toc161616299"/>
+      <w:bookmarkStart w:id="4" w:name="_Toc161616299"/>
       <w:r>
         <w:rPr>
           <w:rStyle w:val="Ttulo2Car"/>
+          <w:b/>
           <w:sz w:val="28"/>
         </w:rPr>
         <w:t>Objetivos</w:t>
       </w:r>
-      <w:bookmarkEnd w:id="3"/>
+      <w:bookmarkEnd w:id="4"/>
     </w:p>
     <w:p>
       <w:pPr>
@@ -1175,18 +1176,20 @@
       <w:pPr>
         <w:pStyle w:val="Ttulo2"/>
         <w:rPr>
+          <w:b/>
           <w:sz w:val="28"/>
         </w:rPr>
       </w:pPr>
-      <w:bookmarkStart w:id="4" w:name="_Toc161616300"/>
+      <w:bookmarkStart w:id="5" w:name="_Toc161616300"/>
       <w:r>
         <w:rPr>
           <w:rStyle w:val="Ttulo2Car"/>
+          <w:b/>
           <w:sz w:val="28"/>
         </w:rPr>
         <w:t>Alcance y limitaciones</w:t>
       </w:r>
-      <w:bookmarkEnd w:id="4"/>
+      <w:bookmarkEnd w:id="5"/>
     </w:p>
     <w:p>
       <w:pPr>
@@ -1274,19 +1277,21 @@
       <w:pPr>
         <w:pStyle w:val="Ttulo2"/>
         <w:rPr>
+          <w:b/>
           <w:sz w:val="28"/>
         </w:rPr>
       </w:pPr>
-      <w:bookmarkStart w:id="5" w:name="_Toc161616301"/>
+      <w:bookmarkStart w:id="6" w:name="_Toc161616301"/>
       <w:r>
         <w:rPr>
           <w:rStyle w:val="Ttulo2Car"/>
+          <w:b/>
           <w:sz w:val="28"/>
         </w:rPr>
         <w:lastRenderedPageBreak/>
         <w:t>Procedimiento</w:t>
       </w:r>
-      <w:bookmarkEnd w:id="5"/>
+      <w:bookmarkEnd w:id="6"/>
     </w:p>
     <w:p>
       <w:pPr>
@@ -1303,9 +1308,16 @@
       </w:pPr>
       <w:r>
         <w:rPr>
-          <w:sz w:val="24"/>
-        </w:rPr>
-        <w:t>Análisis de requisitos: Identificar las necesidades y funcionalidades clave del portal de empleo.</w:t>
+          <w:b/>
+          <w:sz w:val="24"/>
+        </w:rPr>
+        <w:t>Análisis de requisitos</w:t>
+      </w:r>
+      <w:r>
+        <w:rPr>
+          <w:sz w:val="24"/>
+        </w:rPr>
+        <w:t>: Identificar las necesidades y funcionalidades clave del portal de empleo.</w:t>
       </w:r>
     </w:p>
     <w:p>
@@ -1323,9 +1335,16 @@
       </w:pPr>
       <w:r>
         <w:rPr>
-          <w:sz w:val="24"/>
-        </w:rPr>
-        <w:t>Diseño de la arquitectura del sistema: Establecer la estructura y los componentes del portal.</w:t>
+          <w:b/>
+          <w:sz w:val="24"/>
+        </w:rPr>
+        <w:t>Diseño de la arquitectura del sistema</w:t>
+      </w:r>
+      <w:r>
+        <w:rPr>
+          <w:sz w:val="24"/>
+        </w:rPr>
+        <w:t>: Establecer la estructura y los componentes del portal.</w:t>
       </w:r>
     </w:p>
     <w:p>
@@ -1343,9 +1362,16 @@
       </w:pPr>
       <w:r>
         <w:rPr>
-          <w:sz w:val="24"/>
-        </w:rPr>
-        <w:t>Desarrollo iterativo: Implementar las funcionalidades principales del portal, comenzando por el registro de usuarios, gestión de roles y publicación de ofertas de empleo.</w:t>
+          <w:b/>
+          <w:sz w:val="24"/>
+        </w:rPr>
+        <w:t>Desarrollo iterativo</w:t>
+      </w:r>
+      <w:r>
+        <w:rPr>
+          <w:sz w:val="24"/>
+        </w:rPr>
+        <w:t>: Implementar las funcionalidades principales del portal, comenzando por el registro de usuarios, gestión de roles y publicación de ofertas de empleo.</w:t>
       </w:r>
     </w:p>
     <w:p>
@@ -1363,9 +1389,16 @@
       </w:pPr>
       <w:r>
         <w:rPr>
-          <w:sz w:val="24"/>
-        </w:rPr>
-        <w:t>Pruebas y correcciones: Realizar pruebas de calidad para garantizar el funcionamiento adecuado del portal y corregir posibles errores.</w:t>
+          <w:b/>
+          <w:sz w:val="24"/>
+        </w:rPr>
+        <w:t>Pruebas y correcciones</w:t>
+      </w:r>
+      <w:r>
+        <w:rPr>
+          <w:sz w:val="24"/>
+        </w:rPr>
+        <w:t>: Realizar pruebas de calidad para garantizar el funcionamiento adecuado del portal y corregir posibles errores.</w:t>
       </w:r>
     </w:p>
     <w:p>
@@ -1383,9 +1416,16 @@
       </w:pPr>
       <w:r>
         <w:rPr>
-          <w:sz w:val="24"/>
-        </w:rPr>
-        <w:t>Implementación y despliegue: Lanzar el portal de empleo y realizar ajustes según sea necesario.</w:t>
+          <w:b/>
+          <w:sz w:val="24"/>
+        </w:rPr>
+        <w:t>Implementación y despliegue</w:t>
+      </w:r>
+      <w:r>
+        <w:rPr>
+          <w:sz w:val="24"/>
+        </w:rPr>
+        <w:t>: Lanzar el portal de empleo y realizar ajustes según sea necesario.</w:t>
       </w:r>
     </w:p>
     <w:p>
@@ -1403,9 +1443,16 @@
       </w:pPr>
       <w:r>
         <w:rPr>
-          <w:sz w:val="24"/>
-        </w:rPr>
-        <w:t>Evaluación y seguimiento: Evaluar el desempeño del portal y recopilar comentarios de los usuarios para futuras mejoras.</w:t>
+          <w:b/>
+          <w:sz w:val="24"/>
+        </w:rPr>
+        <w:t>Evaluación y seguimiento</w:t>
+      </w:r>
+      <w:r>
+        <w:rPr>
+          <w:sz w:val="24"/>
+        </w:rPr>
+        <w:t>: Evaluar el desempeño del portal y recopilar comentarios de los usuarios para futuras mejoras.</w:t>
       </w:r>
     </w:p>
     <w:p>
@@ -1424,7 +1471,7 @@
           <w:sz w:val="28"/>
         </w:rPr>
       </w:pPr>
-      <w:bookmarkStart w:id="6" w:name="_Toc161616302"/>
+      <w:bookmarkStart w:id="7" w:name="_Toc161616302"/>
       <w:r>
         <w:rPr>
           <w:rStyle w:val="Ttulo2Car"/>
@@ -1432,7 +1479,7 @@
         </w:rPr>
         <w:t>Bibliografía</w:t>
       </w:r>
-      <w:bookmarkEnd w:id="6"/>
+      <w:bookmarkEnd w:id="7"/>
     </w:p>
     <w:p>
       <w:pPr>
@@ -1531,9 +1578,15 @@
             <w:rStyle w:val="Hipervnculo"/>
             <w:sz w:val="24"/>
           </w:rPr>
-          <w:t>Laravel Breeze Documentación</w:t>
+          <w:t>Livewire Documentación</w:t>
         </w:r>
       </w:hyperlink>
+      <w:r>
+        <w:rPr>
+          <w:sz w:val="24"/>
+        </w:rPr>
+        <w:t xml:space="preserve"> </w:t>
+      </w:r>
     </w:p>
     <w:p>
       <w:pPr>
@@ -1548,7 +1601,19 @@
         <w:rPr>
           <w:sz w:val="24"/>
         </w:rPr>
-        <w:t>Paquete que proporciona una estructura básica de autenticación para Laravel.</w:t>
+        <w:t xml:space="preserve">Framework </w:t>
+      </w:r>
+      <w:r>
+        <w:rPr>
+          <w:sz w:val="24"/>
+        </w:rPr>
+        <w:t>full-stack</w:t>
+      </w:r>
+      <w:r>
+        <w:rPr>
+          <w:sz w:val="24"/>
+        </w:rPr>
+        <w:t xml:space="preserve"> escrito en PHP que permite a los desarrolladores crear aplicaciones web dinámicas e interactivas sin necesidad de escribir código JavaScript.</w:t>
       </w:r>
     </w:p>
     <w:p>
@@ -1570,15 +1635,9 @@
             <w:rStyle w:val="Hipervnculo"/>
             <w:sz w:val="24"/>
           </w:rPr>
-          <w:t>Livewire Documentación</w:t>
+          <w:t>Laravel Breeze Documentación</w:t>
         </w:r>
       </w:hyperlink>
-      <w:r>
-        <w:rPr>
-          <w:sz w:val="24"/>
-        </w:rPr>
-        <w:t xml:space="preserve"> </w:t>
-      </w:r>
     </w:p>
     <w:p>
       <w:pPr>
@@ -1593,19 +1652,7 @@
         <w:rPr>
           <w:sz w:val="24"/>
         </w:rPr>
-        <w:t xml:space="preserve">Framework </w:t>
-      </w:r>
-      <w:r>
-        <w:rPr>
-          <w:sz w:val="24"/>
-        </w:rPr>
-        <w:t>full-stack</w:t>
-      </w:r>
-      <w:r>
-        <w:rPr>
-          <w:sz w:val="24"/>
-        </w:rPr>
-        <w:t xml:space="preserve"> escrito en PHP que permite a los desarrolladores crear aplicaciones web dinámicas e interactivas sin necesidad de escribir código JavaScript.</w:t>
+        <w:t>Paquete que proporciona una estructura básica de autenticación para Laravel.</w:t>
       </w:r>
     </w:p>
     <w:p>
@@ -1629,8 +1676,6 @@
           </w:rPr>
           <w:t>Tailwind</w:t>
         </w:r>
-        <w:bookmarkStart w:id="7" w:name="_GoBack"/>
-        <w:bookmarkEnd w:id="7"/>
         <w:r>
           <w:rPr>
             <w:rStyle w:val="Hipervnculo"/>
@@ -1675,8 +1720,54 @@
         <w:t>.</w:t>
       </w:r>
     </w:p>
+    <w:p>
+      <w:pPr>
+        <w:pStyle w:val="Prrafodelista"/>
+        <w:numPr>
+          <w:ilvl w:val="0"/>
+          <w:numId w:val="4"/>
+        </w:numPr>
+        <w:ind w:left="426"/>
+        <w:jc w:val="both"/>
+        <w:rPr>
+          <w:sz w:val="24"/>
+        </w:rPr>
+      </w:pPr>
+      <w:hyperlink r:id="rId13" w:history="1">
+        <w:r>
+          <w:rPr>
+            <w:rStyle w:val="Hipervnculo"/>
+          </w:rPr>
+          <w:t>MySQL Documentación</w:t>
+        </w:r>
+      </w:hyperlink>
+    </w:p>
+    <w:p>
+      <w:pPr>
+        <w:pStyle w:val="Prrafodelista"/>
+        <w:ind w:left="426"/>
+        <w:jc w:val="both"/>
+        <w:rPr>
+          <w:sz w:val="24"/>
+        </w:rPr>
+      </w:pPr>
+      <w:r>
+        <w:rPr>
+          <w:sz w:val="24"/>
+        </w:rPr>
+        <w:t>Sistema de gestión de bases de datos relacionales.</w:t>
+      </w:r>
+    </w:p>
+    <w:p>
+      <w:pPr>
+        <w:jc w:val="both"/>
+        <w:rPr>
+          <w:sz w:val="24"/>
+        </w:rPr>
+      </w:pPr>
+    </w:p>
     <w:sectPr>
-      <w:footerReference w:type="default" r:id="rId13"/>
+      <w:footerReference w:type="default" r:id="rId14"/>
       <w:pgSz w:w="11906" w:h="16838"/>
       <w:pgMar w:top="1417" w:right="1701" w:bottom="1417" w:left="1701" w:header="708" w:footer="708" w:gutter="0"/>
       <w:cols w:space="708"/>
@@ -1722,6 +1813,7 @@
         <w:docPartUnique/>
       </w:docPartObj>
     </w:sdtPr>
+    <w:sdtEndPr/>
     <w:sdtContent>
       <w:p>
         <w:pPr>
@@ -1741,7 +1833,7 @@
           <w:rPr>
             <w:noProof/>
           </w:rPr>
-          <w:t>2</w:t>
+          <w:t>3</w:t>
         </w:r>
         <w:r>
           <w:fldChar w:fldCharType="end"/>
@@ -3312,7 +3404,7 @@
 </file>
 
 <file path=customXml/itemProps1.xml><?xml version="1.0" encoding="utf-8"?>
-<ds:datastoreItem xmlns:ds="http://schemas.openxmlformats.org/officeDocument/2006/customXml" ds:itemID="{602D99EF-7F9D-4AD6-93A7-7E724B761C7F}">
+<ds:datastoreItem xmlns:ds="http://schemas.openxmlformats.org/officeDocument/2006/customXml" ds:itemID="{3BEEE86F-53EA-49C5-B05E-F7E0865DFF4C}">
   <ds:schemaRefs>
     <ds:schemaRef ds:uri="http://schemas.openxmlformats.org/officeDocument/2006/bibliography"/>
   </ds:schemaRefs>

</xml_diff>

<commit_message>
Ajustes en el documento del anteproyecto
</commit_message>
<xml_diff>
--- a/doc/ANTEPROYECTO JOB WAVES.docx
+++ b/doc/ANTEPROYECTO JOB WAVES.docx
@@ -127,27 +127,6 @@
         <w:rPr>
           <w:b/>
           <w:color w:val="4472C4" w:themeColor="accent5"/>
-          <w:sz w:val="96"/>
-          <w14:shadow w14:blurRad="12700" w14:dist="38100" w14:dir="2700000" w14:sx="100000" w14:sy="100000" w14:kx="0" w14:ky="0" w14:algn="tl">
-            <w14:schemeClr w14:val="accent5">
-              <w14:lumMod w14:val="60000"/>
-              <w14:lumOff w14:val="40000"/>
-            </w14:schemeClr>
-          </w14:shadow>
-          <w14:textOutline w14:w="9525" w14:cap="flat" w14:cmpd="sng" w14:algn="ctr">
-            <w14:solidFill>
-              <w14:schemeClr w14:val="bg1"/>
-            </w14:solidFill>
-            <w14:prstDash w14:val="solid"/>
-            <w14:round/>
-          </w14:textOutline>
-        </w:rPr>
-        <w:t xml:space="preserve"> </w:t>
-      </w:r>
-      <w:r>
-        <w:rPr>
-          <w:b/>
-          <w:color w:val="4472C4" w:themeColor="accent5"/>
           <w:sz w:val="144"/>
           <w14:shadow w14:blurRad="12700" w14:dist="38100" w14:dir="2700000" w14:sx="100000" w14:sy="100000" w14:kx="0" w14:ky="0" w14:algn="tl">
             <w14:schemeClr w14:val="accent5">
@@ -167,6 +146,7 @@
       </w:r>
       <w:r>
         <w:rPr>
+          <w:b/>
           <w:color w:val="4472C4" w:themeColor="accent5"/>
           <w:sz w:val="96"/>
           <w14:shadow w14:blurRad="12700" w14:dist="38100" w14:dir="2700000" w14:sx="100000" w14:sy="100000" w14:kx="0" w14:ky="0" w14:algn="tl">
@@ -244,6 +224,7 @@
       <w:pPr>
         <w:jc w:val="center"/>
         <w:rPr>
+          <w:b/>
           <w:sz w:val="28"/>
         </w:rPr>
       </w:pPr>
@@ -252,28 +233,30 @@
       <w:pPr>
         <w:jc w:val="center"/>
         <w:rPr>
+          <w:b/>
           <w:sz w:val="28"/>
         </w:rPr>
       </w:pPr>
       <w:r>
         <w:rPr>
+          <w:b/>
           <w:sz w:val="28"/>
         </w:rPr>
+        <w:t>Anteproyecto</w:t>
+      </w:r>
+    </w:p>
+    <w:p>
+      <w:pPr>
+        <w:jc w:val="center"/>
+        <w:rPr>
+          <w:sz w:val="28"/>
+        </w:rPr>
+      </w:pPr>
+      <w:r>
+        <w:rPr>
+          <w:sz w:val="28"/>
+        </w:rPr>
         <w:t>Curso Académico 2023-2024</w:t>
-      </w:r>
-    </w:p>
-    <w:p>
-      <w:pPr>
-        <w:jc w:val="center"/>
-        <w:rPr>
-          <w:sz w:val="28"/>
-        </w:rPr>
-      </w:pPr>
-      <w:r>
-        <w:rPr>
-          <w:sz w:val="28"/>
-        </w:rPr>
-        <w:t>Proyecto Final</w:t>
       </w:r>
     </w:p>
     <w:p>
@@ -979,16 +962,7 @@
           <w:sz w:val="24"/>
           <w:szCs w:val="24"/>
         </w:rPr>
-        <w:t>Desarrollo de un portal de empleo especializado para institutos de Formación Profesional (FP) en el sector de Tecnologías de la Información (IT), con el fin de facilitar la conexión entre empresas colaboradoras y estudiantes in</w:t>
-      </w:r>
-      <w:bookmarkStart w:id="2" w:name="_GoBack"/>
-      <w:bookmarkEnd w:id="2"/>
-      <w:r>
-        <w:rPr>
-          <w:sz w:val="24"/>
-          <w:szCs w:val="24"/>
-        </w:rPr>
-        <w:t>teresados en oportunidades laborales específicas en el ámbito de las tecnologías de la información.</w:t>
+        <w:t>Desarrollo de un portal de empleo especializado para institutos de Formación Profesional (FP) en el sector de Tecnologías de la Información (IT), con el fin de facilitar la conexión entre empresas colaboradoras y estudiantes interesados en oportunidades laborales específicas en el ámbito de las tecnologías de la información.</w:t>
       </w:r>
     </w:p>
     <w:p>
@@ -1011,7 +985,7 @@
           <w:sz w:val="28"/>
         </w:rPr>
       </w:pPr>
-      <w:bookmarkStart w:id="3" w:name="_Toc161616298"/>
+      <w:bookmarkStart w:id="2" w:name="_Toc161616298"/>
       <w:r>
         <w:rPr>
           <w:rStyle w:val="Ttulo2Car"/>
@@ -1020,7 +994,7 @@
         </w:rPr>
         <w:t>Justificación</w:t>
       </w:r>
-      <w:bookmarkEnd w:id="3"/>
+      <w:bookmarkEnd w:id="2"/>
     </w:p>
     <w:p>
       <w:pPr>
@@ -1057,7 +1031,7 @@
           <w:sz w:val="28"/>
         </w:rPr>
       </w:pPr>
-      <w:bookmarkStart w:id="4" w:name="_Toc161616299"/>
+      <w:bookmarkStart w:id="3" w:name="_Toc161616299"/>
       <w:r>
         <w:rPr>
           <w:rStyle w:val="Ttulo2Car"/>
@@ -1066,7 +1040,7 @@
         </w:rPr>
         <w:t>Objetivos</w:t>
       </w:r>
-      <w:bookmarkEnd w:id="4"/>
+      <w:bookmarkEnd w:id="3"/>
     </w:p>
     <w:p>
       <w:pPr>
@@ -1180,7 +1154,7 @@
           <w:sz w:val="28"/>
         </w:rPr>
       </w:pPr>
-      <w:bookmarkStart w:id="5" w:name="_Toc161616300"/>
+      <w:bookmarkStart w:id="4" w:name="_Toc161616300"/>
       <w:r>
         <w:rPr>
           <w:rStyle w:val="Ttulo2Car"/>
@@ -1189,7 +1163,7 @@
         </w:rPr>
         <w:t>Alcance y limitaciones</w:t>
       </w:r>
-      <w:bookmarkEnd w:id="5"/>
+      <w:bookmarkEnd w:id="4"/>
     </w:p>
     <w:p>
       <w:pPr>
@@ -1281,7 +1255,7 @@
           <w:sz w:val="28"/>
         </w:rPr>
       </w:pPr>
-      <w:bookmarkStart w:id="6" w:name="_Toc161616301"/>
+      <w:bookmarkStart w:id="5" w:name="_Toc161616301"/>
       <w:r>
         <w:rPr>
           <w:rStyle w:val="Ttulo2Car"/>
@@ -1291,7 +1265,7 @@
         <w:lastRenderedPageBreak/>
         <w:t>Procedimiento</w:t>
       </w:r>
-      <w:bookmarkEnd w:id="6"/>
+      <w:bookmarkEnd w:id="5"/>
     </w:p>
     <w:p>
       <w:pPr>
@@ -1468,17 +1442,21 @@
       <w:pPr>
         <w:pStyle w:val="Ttulo2"/>
         <w:rPr>
+          <w:b/>
           <w:sz w:val="28"/>
         </w:rPr>
       </w:pPr>
-      <w:bookmarkStart w:id="7" w:name="_Toc161616302"/>
+      <w:bookmarkStart w:id="6" w:name="_Toc161616302"/>
       <w:r>
         <w:rPr>
           <w:rStyle w:val="Ttulo2Car"/>
+          <w:b/>
           <w:sz w:val="28"/>
         </w:rPr>
         <w:t>Bibliografía</w:t>
       </w:r>
+      <w:bookmarkStart w:id="7" w:name="_GoBack"/>
+      <w:bookmarkEnd w:id="6"/>
       <w:bookmarkEnd w:id="7"/>
     </w:p>
     <w:p>
@@ -1833,7 +1811,7 @@
           <w:rPr>
             <w:noProof/>
           </w:rPr>
-          <w:t>3</w:t>
+          <w:t>4</w:t>
         </w:r>
         <w:r>
           <w:fldChar w:fldCharType="end"/>
@@ -3404,7 +3382,7 @@
 </file>
 
 <file path=customXml/itemProps1.xml><?xml version="1.0" encoding="utf-8"?>
-<ds:datastoreItem xmlns:ds="http://schemas.openxmlformats.org/officeDocument/2006/customXml" ds:itemID="{3BEEE86F-53EA-49C5-B05E-F7E0865DFF4C}">
+<ds:datastoreItem xmlns:ds="http://schemas.openxmlformats.org/officeDocument/2006/customXml" ds:itemID="{FCAD1842-A6F7-4BD1-898E-24AA279C258D}">
   <ds:schemaRefs>
     <ds:schemaRef ds:uri="http://schemas.openxmlformats.org/officeDocument/2006/bibliography"/>
   </ds:schemaRefs>

</xml_diff>

<commit_message>
Anteproyecto exportado a PDF
</commit_message>
<xml_diff>
--- a/doc/ANTEPROYECTO JOB WAVES.docx
+++ b/doc/ANTEPROYECTO JOB WAVES.docx
@@ -29,6 +29,8 @@
         </w:rPr>
       </w:pPr>
       <w:bookmarkStart w:id="0" w:name="_Toc161616296"/>
+      <w:bookmarkStart w:id="1" w:name="_GoBack"/>
+      <w:bookmarkEnd w:id="1"/>
     </w:p>
     <w:p>
       <w:pPr>
@@ -917,7 +919,7 @@
           <w:highlight w:val="lightGray"/>
         </w:rPr>
       </w:pPr>
-      <w:bookmarkStart w:id="1" w:name="_Toc161616297"/>
+      <w:bookmarkStart w:id="2" w:name="_Toc161616297"/>
       <w:r>
         <w:rPr>
           <w:rStyle w:val="Ttulo2Car"/>
@@ -945,7 +947,7 @@
         <w:lastRenderedPageBreak/>
         <w:t>Definición del proyecto</w:t>
       </w:r>
-      <w:bookmarkEnd w:id="1"/>
+      <w:bookmarkEnd w:id="2"/>
     </w:p>
     <w:p>
       <w:pPr>
@@ -985,7 +987,7 @@
           <w:sz w:val="28"/>
         </w:rPr>
       </w:pPr>
-      <w:bookmarkStart w:id="2" w:name="_Toc161616298"/>
+      <w:bookmarkStart w:id="3" w:name="_Toc161616298"/>
       <w:r>
         <w:rPr>
           <w:rStyle w:val="Ttulo2Car"/>
@@ -994,7 +996,7 @@
         </w:rPr>
         <w:t>Justificación</w:t>
       </w:r>
-      <w:bookmarkEnd w:id="2"/>
+      <w:bookmarkEnd w:id="3"/>
     </w:p>
     <w:p>
       <w:pPr>
@@ -1031,7 +1033,7 @@
           <w:sz w:val="28"/>
         </w:rPr>
       </w:pPr>
-      <w:bookmarkStart w:id="3" w:name="_Toc161616299"/>
+      <w:bookmarkStart w:id="4" w:name="_Toc161616299"/>
       <w:r>
         <w:rPr>
           <w:rStyle w:val="Ttulo2Car"/>
@@ -1040,7 +1042,7 @@
         </w:rPr>
         <w:t>Objetivos</w:t>
       </w:r>
-      <w:bookmarkEnd w:id="3"/>
+      <w:bookmarkEnd w:id="4"/>
     </w:p>
     <w:p>
       <w:pPr>
@@ -1154,7 +1156,7 @@
           <w:sz w:val="28"/>
         </w:rPr>
       </w:pPr>
-      <w:bookmarkStart w:id="4" w:name="_Toc161616300"/>
+      <w:bookmarkStart w:id="5" w:name="_Toc161616300"/>
       <w:r>
         <w:rPr>
           <w:rStyle w:val="Ttulo2Car"/>
@@ -1163,7 +1165,7 @@
         </w:rPr>
         <w:t>Alcance y limitaciones</w:t>
       </w:r>
-      <w:bookmarkEnd w:id="4"/>
+      <w:bookmarkEnd w:id="5"/>
     </w:p>
     <w:p>
       <w:pPr>
@@ -1255,7 +1257,7 @@
           <w:sz w:val="28"/>
         </w:rPr>
       </w:pPr>
-      <w:bookmarkStart w:id="5" w:name="_Toc161616301"/>
+      <w:bookmarkStart w:id="6" w:name="_Toc161616301"/>
       <w:r>
         <w:rPr>
           <w:rStyle w:val="Ttulo2Car"/>
@@ -1265,7 +1267,7 @@
         <w:lastRenderedPageBreak/>
         <w:t>Procedimiento</w:t>
       </w:r>
-      <w:bookmarkEnd w:id="5"/>
+      <w:bookmarkEnd w:id="6"/>
     </w:p>
     <w:p>
       <w:pPr>
@@ -1446,7 +1448,7 @@
           <w:sz w:val="28"/>
         </w:rPr>
       </w:pPr>
-      <w:bookmarkStart w:id="6" w:name="_Toc161616302"/>
+      <w:bookmarkStart w:id="7" w:name="_Toc161616302"/>
       <w:r>
         <w:rPr>
           <w:rStyle w:val="Ttulo2Car"/>
@@ -1455,8 +1457,6 @@
         </w:rPr>
         <w:t>Bibliografía</w:t>
       </w:r>
-      <w:bookmarkStart w:id="7" w:name="_GoBack"/>
-      <w:bookmarkEnd w:id="6"/>
       <w:bookmarkEnd w:id="7"/>
     </w:p>
     <w:p>
@@ -3382,7 +3382,7 @@
 </file>
 
 <file path=customXml/itemProps1.xml><?xml version="1.0" encoding="utf-8"?>
-<ds:datastoreItem xmlns:ds="http://schemas.openxmlformats.org/officeDocument/2006/customXml" ds:itemID="{FCAD1842-A6F7-4BD1-898E-24AA279C258D}">
+<ds:datastoreItem xmlns:ds="http://schemas.openxmlformats.org/officeDocument/2006/customXml" ds:itemID="{B174CED0-B2B4-4469-9EF8-867ACD2C4B30}">
   <ds:schemaRefs>
     <ds:schemaRef ds:uri="http://schemas.openxmlformats.org/officeDocument/2006/bibliography"/>
   </ds:schemaRefs>

</xml_diff>

<commit_message>
Añadido nombre de compañero al documento
</commit_message>
<xml_diff>
--- a/doc/ANTEPROYECTO JOB WAVES.docx
+++ b/doc/ANTEPROYECTO JOB WAVES.docx
@@ -220,6 +220,23 @@
           <w:sz w:val="28"/>
         </w:rPr>
         <w:t>Carlos Javier Oliva Domínguez</w:t>
+      </w:r>
+    </w:p>
+    <w:p>
+      <w:pPr>
+        <w:jc w:val="center"/>
+        <w:rPr>
+          <w:b/>
+          <w:sz w:val="28"/>
+          <w:u w:val="single"/>
+        </w:rPr>
+      </w:pPr>
+      <w:r>
+        <w:rPr>
+          <w:b/>
+          <w:sz w:val="28"/>
+        </w:rPr>
+        <w:t>Pablo Santorum</w:t>
       </w:r>
     </w:p>
     <w:p>
@@ -3382,7 +3399,7 @@
 </file>
 
 <file path=customXml/itemProps1.xml><?xml version="1.0" encoding="utf-8"?>
-<ds:datastoreItem xmlns:ds="http://schemas.openxmlformats.org/officeDocument/2006/customXml" ds:itemID="{B174CED0-B2B4-4469-9EF8-867ACD2C4B30}">
+<ds:datastoreItem xmlns:ds="http://schemas.openxmlformats.org/officeDocument/2006/customXml" ds:itemID="{5E18B305-0B72-43A7-BF31-A5BD7D3BB211}">
   <ds:schemaRefs>
     <ds:schemaRef ds:uri="http://schemas.openxmlformats.org/officeDocument/2006/bibliography"/>
   </ds:schemaRefs>

</xml_diff>